<commit_message>
Realising I need to update sequence and feature Extraction
</commit_message>
<xml_diff>
--- a/Write Up FYP.docx
+++ b/Write Up FYP.docx
@@ -250,12 +250,21 @@
       <w:pPr>
         <w:jc w:val="both"/>
       </w:pPr>
+      <w:proofErr w:type="spellStart"/>
       <w:r>
         <w:rPr>
           <w:b/>
           <w:bCs/>
         </w:rPr>
-        <w:t>lat:</w:t>
+        <w:t>lat</w:t>
+      </w:r>
+      <w:proofErr w:type="spellEnd"/>
+      <w:r>
+        <w:rPr>
+          <w:b/>
+          <w:bCs/>
+        </w:rPr>
+        <w:t>:</w:t>
       </w:r>
       <w:r>
         <w:t xml:space="preserve"> 52 latitude points, indicating the geographic scope in the north-south direction.</w:t>
@@ -265,12 +274,21 @@
       <w:pPr>
         <w:jc w:val="both"/>
       </w:pPr>
+      <w:proofErr w:type="spellStart"/>
       <w:r>
         <w:rPr>
           <w:b/>
           <w:bCs/>
         </w:rPr>
-        <w:t>lon:</w:t>
+        <w:t>lon</w:t>
+      </w:r>
+      <w:proofErr w:type="spellEnd"/>
+      <w:r>
+        <w:rPr>
+          <w:b/>
+          <w:bCs/>
+        </w:rPr>
+        <w:t>:</w:t>
       </w:r>
       <w:r>
         <w:t xml:space="preserve"> 43 longitude points, indicating the geographic scope in the east-west direction.</w:t>
@@ -349,8 +367,37 @@
         </w:rPr>
         <w:br/>
       </w:r>
-      <w:r>
-        <w:t>lon_min, lat_min, lon_max, lat_max = 14.15, 35.79, 14.81, 36.3</w:t>
+      <w:proofErr w:type="spellStart"/>
+      <w:r>
+        <w:t>lon_min</w:t>
+      </w:r>
+      <w:proofErr w:type="spellEnd"/>
+      <w:r>
+        <w:t xml:space="preserve">, </w:t>
+      </w:r>
+      <w:proofErr w:type="spellStart"/>
+      <w:r>
+        <w:t>lat_min</w:t>
+      </w:r>
+      <w:proofErr w:type="spellEnd"/>
+      <w:r>
+        <w:t xml:space="preserve">, </w:t>
+      </w:r>
+      <w:proofErr w:type="spellStart"/>
+      <w:r>
+        <w:t>lon_max</w:t>
+      </w:r>
+      <w:proofErr w:type="spellEnd"/>
+      <w:r>
+        <w:t xml:space="preserve">, </w:t>
+      </w:r>
+      <w:proofErr w:type="spellStart"/>
+      <w:r>
+        <w:t>lat_max</w:t>
+      </w:r>
+      <w:proofErr w:type="spellEnd"/>
+      <w:r>
+        <w:t xml:space="preserve"> = 14.15, 35.79, 14.81, 36.3</w:t>
       </w:r>
     </w:p>
     <w:p>
@@ -401,8 +448,13 @@
       </w:r>
     </w:p>
     <w:p>
-      <w:r>
-        <w:t>polygon_coordinates = [</w:t>
+      <w:proofErr w:type="spellStart"/>
+      <w:r>
+        <w:t>polygon_coordinates</w:t>
+      </w:r>
+      <w:proofErr w:type="spellEnd"/>
+      <w:r>
+        <w:t xml:space="preserve"> = [</w:t>
       </w:r>
     </w:p>
     <w:p>
@@ -927,7 +979,23 @@
           <w:sz w:val="24"/>
           <w:szCs w:val="24"/>
         </w:rPr>
-        <w:t xml:space="preserve"> and also physical interpolation issue</w:t>
+        <w:t xml:space="preserve"> </w:t>
+      </w:r>
+      <w:proofErr w:type="gramStart"/>
+      <w:r>
+        <w:rPr>
+          <w:sz w:val="24"/>
+          <w:szCs w:val="24"/>
+        </w:rPr>
+        <w:t>and also</w:t>
+      </w:r>
+      <w:proofErr w:type="gramEnd"/>
+      <w:r>
+        <w:rPr>
+          <w:sz w:val="24"/>
+          <w:szCs w:val="24"/>
+        </w:rPr>
+        <w:t xml:space="preserve"> physical interpolation issue</w:t>
       </w:r>
       <w:r>
         <w:rPr>
@@ -1126,7 +1194,39 @@
           <w:sz w:val="24"/>
           <w:szCs w:val="24"/>
         </w:rPr>
-        <w:t xml:space="preserve"> (for every pair of lon and lat)</w:t>
+        <w:t xml:space="preserve"> (for every pair of </w:t>
+      </w:r>
+      <w:proofErr w:type="spellStart"/>
+      <w:r>
+        <w:rPr>
+          <w:sz w:val="24"/>
+          <w:szCs w:val="24"/>
+        </w:rPr>
+        <w:t>lon</w:t>
+      </w:r>
+      <w:proofErr w:type="spellEnd"/>
+      <w:r>
+        <w:rPr>
+          <w:sz w:val="24"/>
+          <w:szCs w:val="24"/>
+        </w:rPr>
+        <w:t xml:space="preserve"> and </w:t>
+      </w:r>
+      <w:proofErr w:type="spellStart"/>
+      <w:r>
+        <w:rPr>
+          <w:sz w:val="24"/>
+          <w:szCs w:val="24"/>
+        </w:rPr>
+        <w:t>lat</w:t>
+      </w:r>
+      <w:proofErr w:type="spellEnd"/>
+      <w:r>
+        <w:rPr>
+          <w:sz w:val="24"/>
+          <w:szCs w:val="24"/>
+        </w:rPr>
+        <w:t>)</w:t>
       </w:r>
       <w:r>
         <w:rPr>
@@ -1155,7 +1255,23 @@
           <w:sz w:val="24"/>
           <w:szCs w:val="24"/>
         </w:rPr>
-        <w:t xml:space="preserve">For this we decided to try and use 6 months of data and then also we decided we could test using 6 months but skipping a month (jan,mar,may…) </w:t>
+        <w:t>For this we decided to try and use 6 months of data and then also we decided we could test using 6 months but skipping a month (</w:t>
+      </w:r>
+      <w:proofErr w:type="spellStart"/>
+      <w:r>
+        <w:rPr>
+          <w:sz w:val="24"/>
+          <w:szCs w:val="24"/>
+        </w:rPr>
+        <w:t>jan,mar,may</w:t>
+      </w:r>
+      <w:proofErr w:type="spellEnd"/>
+      <w:r>
+        <w:rPr>
+          <w:sz w:val="24"/>
+          <w:szCs w:val="24"/>
+        </w:rPr>
+        <w:t xml:space="preserve">…) </w:t>
       </w:r>
       <w:r>
         <w:rPr>
@@ -1466,7 +1582,23 @@
           <w:sz w:val="24"/>
           <w:szCs w:val="24"/>
         </w:rPr>
-        <w:t xml:space="preserve"> of rows per pair of lat and long</w:t>
+        <w:t xml:space="preserve"> of rows per pair of </w:t>
+      </w:r>
+      <w:proofErr w:type="spellStart"/>
+      <w:r>
+        <w:rPr>
+          <w:sz w:val="24"/>
+          <w:szCs w:val="24"/>
+        </w:rPr>
+        <w:t>lat</w:t>
+      </w:r>
+      <w:proofErr w:type="spellEnd"/>
+      <w:r>
+        <w:rPr>
+          <w:sz w:val="24"/>
+          <w:szCs w:val="24"/>
+        </w:rPr>
+        <w:t xml:space="preserve"> and long</w:t>
       </w:r>
       <w:r>
         <w:rPr>
@@ -1509,7 +1641,39 @@
           <w:sz w:val="24"/>
           <w:szCs w:val="24"/>
         </w:rPr>
-        <w:t xml:space="preserve"> nans the model input ended up only having on average around 4k inputs per lat and lon pair, this </w:t>
+        <w:t xml:space="preserve"> nans the model input ended up only having on average around 4k inputs per </w:t>
+      </w:r>
+      <w:proofErr w:type="spellStart"/>
+      <w:r>
+        <w:rPr>
+          <w:sz w:val="24"/>
+          <w:szCs w:val="24"/>
+        </w:rPr>
+        <w:t>lat</w:t>
+      </w:r>
+      <w:proofErr w:type="spellEnd"/>
+      <w:r>
+        <w:rPr>
+          <w:sz w:val="24"/>
+          <w:szCs w:val="24"/>
+        </w:rPr>
+        <w:t xml:space="preserve"> and </w:t>
+      </w:r>
+      <w:proofErr w:type="spellStart"/>
+      <w:r>
+        <w:rPr>
+          <w:sz w:val="24"/>
+          <w:szCs w:val="24"/>
+        </w:rPr>
+        <w:t>lon</w:t>
+      </w:r>
+      <w:proofErr w:type="spellEnd"/>
+      <w:r>
+        <w:rPr>
+          <w:sz w:val="24"/>
+          <w:szCs w:val="24"/>
+        </w:rPr>
+        <w:t xml:space="preserve"> pair, this </w:t>
       </w:r>
       <w:r>
         <w:rPr>
@@ -1523,7 +1687,23 @@
           <w:sz w:val="24"/>
           <w:szCs w:val="24"/>
         </w:rPr>
-        <w:t xml:space="preserve"> to a very small val and training loss value in the first epoch. To counter this we decided to use 2 </w:t>
+        <w:t xml:space="preserve"> to a very small </w:t>
+      </w:r>
+      <w:proofErr w:type="spellStart"/>
+      <w:r>
+        <w:rPr>
+          <w:sz w:val="24"/>
+          <w:szCs w:val="24"/>
+        </w:rPr>
+        <w:t>val</w:t>
+      </w:r>
+      <w:proofErr w:type="spellEnd"/>
+      <w:r>
+        <w:rPr>
+          <w:sz w:val="24"/>
+          <w:szCs w:val="24"/>
+        </w:rPr>
+        <w:t xml:space="preserve"> and training loss value in the first epoch. To counter this we decided to use 2 </w:t>
       </w:r>
       <w:r>
         <w:rPr>
@@ -1581,7 +1761,23 @@
           <w:sz w:val="24"/>
           <w:szCs w:val="24"/>
         </w:rPr>
-        <w:t xml:space="preserve">After multiple tests, it was discovered that a sequence length (window_size) of 1 gives the best results. </w:t>
+        <w:t>After multiple tests, it was discovered that a sequence length (</w:t>
+      </w:r>
+      <w:proofErr w:type="spellStart"/>
+      <w:r>
+        <w:rPr>
+          <w:sz w:val="24"/>
+          <w:szCs w:val="24"/>
+        </w:rPr>
+        <w:t>window_size</w:t>
+      </w:r>
+      <w:proofErr w:type="spellEnd"/>
+      <w:r>
+        <w:rPr>
+          <w:sz w:val="24"/>
+          <w:szCs w:val="24"/>
+        </w:rPr>
+        <w:t xml:space="preserve">) of 1 gives the best results. </w:t>
       </w:r>
     </w:p>
     <w:p>
@@ -1833,7 +2029,23 @@
           <w:sz w:val="24"/>
           <w:szCs w:val="24"/>
         </w:rPr>
-        <w:t>Due to the Nans in the dataset we also tried to use interpolation to fill these values (spline) but it was concluded that the results were not good and worse then when we drop the nans. This is because… (give reason)</w:t>
+        <w:t>Due to the Nans in the dataset we also tried to use interpolation to fill these values (spline</w:t>
+      </w:r>
+      <w:proofErr w:type="gramStart"/>
+      <w:r>
+        <w:rPr>
+          <w:sz w:val="24"/>
+          <w:szCs w:val="24"/>
+        </w:rPr>
+        <w:t>)</w:t>
+      </w:r>
+      <w:proofErr w:type="gramEnd"/>
+      <w:r>
+        <w:rPr>
+          <w:sz w:val="24"/>
+          <w:szCs w:val="24"/>
+        </w:rPr>
+        <w:t xml:space="preserve"> but it was concluded that the results were not good and worse then when we drop the nans. This is because… (give reason)</w:t>
       </w:r>
       <w:r>
         <w:rPr>
@@ -1862,7 +2074,39 @@
           <w:sz w:val="24"/>
           <w:szCs w:val="24"/>
         </w:rPr>
-        <w:t xml:space="preserve">Important to mention that all these tests where run on the same pair of lon and lat: </w:t>
+        <w:t xml:space="preserve">Important to mention that all these tests where run on the same pair of </w:t>
+      </w:r>
+      <w:proofErr w:type="spellStart"/>
+      <w:r>
+        <w:rPr>
+          <w:sz w:val="24"/>
+          <w:szCs w:val="24"/>
+        </w:rPr>
+        <w:t>lon</w:t>
+      </w:r>
+      <w:proofErr w:type="spellEnd"/>
+      <w:r>
+        <w:rPr>
+          <w:sz w:val="24"/>
+          <w:szCs w:val="24"/>
+        </w:rPr>
+        <w:t xml:space="preserve"> and </w:t>
+      </w:r>
+      <w:proofErr w:type="spellStart"/>
+      <w:r>
+        <w:rPr>
+          <w:sz w:val="24"/>
+          <w:szCs w:val="24"/>
+        </w:rPr>
+        <w:t>lat</w:t>
+      </w:r>
+      <w:proofErr w:type="spellEnd"/>
+      <w:r>
+        <w:rPr>
+          <w:sz w:val="24"/>
+          <w:szCs w:val="24"/>
+        </w:rPr>
+        <w:t xml:space="preserve">: </w:t>
       </w:r>
     </w:p>
     <w:p>
@@ -1874,12 +2118,21 @@
           <w:szCs w:val="24"/>
         </w:rPr>
       </w:pPr>
-      <w:r>
-        <w:rPr>
-          <w:sz w:val="24"/>
-          <w:szCs w:val="24"/>
-        </w:rPr>
-        <w:t>target_lat = 36.03409957885742</w:t>
+      <w:proofErr w:type="spellStart"/>
+      <w:r>
+        <w:rPr>
+          <w:sz w:val="24"/>
+          <w:szCs w:val="24"/>
+        </w:rPr>
+        <w:t>target_lat</w:t>
+      </w:r>
+      <w:proofErr w:type="spellEnd"/>
+      <w:r>
+        <w:rPr>
+          <w:sz w:val="24"/>
+          <w:szCs w:val="24"/>
+        </w:rPr>
+        <w:t xml:space="preserve"> = 36.03409957885742</w:t>
       </w:r>
     </w:p>
     <w:p>
@@ -1891,12 +2144,21 @@
           <w:szCs w:val="24"/>
         </w:rPr>
       </w:pPr>
-      <w:r>
-        <w:rPr>
-          <w:sz w:val="24"/>
-          <w:szCs w:val="24"/>
-        </w:rPr>
-        <w:t>target_lon = 14.528599739074707</w:t>
+      <w:proofErr w:type="spellStart"/>
+      <w:r>
+        <w:rPr>
+          <w:sz w:val="24"/>
+          <w:szCs w:val="24"/>
+        </w:rPr>
+        <w:t>target_lon</w:t>
+      </w:r>
+      <w:proofErr w:type="spellEnd"/>
+      <w:r>
+        <w:rPr>
+          <w:sz w:val="24"/>
+          <w:szCs w:val="24"/>
+        </w:rPr>
+        <w:t xml:space="preserve"> = 14.528599739074707</w:t>
       </w:r>
     </w:p>
     <w:p>
@@ -1966,11 +2228,52 @@
     </w:p>
     <w:p>
       <w:pPr>
-        <w:rPr>
-          <w:sz w:val="24"/>
-          <w:szCs w:val="24"/>
-        </w:rPr>
-      </w:pPr>
+        <w:pStyle w:val="ListParagraph"/>
+        <w:numPr>
+          <w:ilvl w:val="0"/>
+          <w:numId w:val="5"/>
+        </w:numPr>
+        <w:ind w:left="0"/>
+        <w:jc w:val="both"/>
+        <w:rPr>
+          <w:sz w:val="24"/>
+          <w:szCs w:val="24"/>
+        </w:rPr>
+      </w:pPr>
+      <w:r>
+        <w:rPr>
+          <w:sz w:val="24"/>
+          <w:szCs w:val="24"/>
+        </w:rPr>
+        <w:t xml:space="preserve">It was decided that the prediction pipeline should change. Instead of creating a model to  predict the next hour based on the previous hour, the new model takes the last 72 hours and make 1 prediction for 24 hours… </w:t>
+      </w:r>
+      <w:r>
+        <w:rPr>
+          <w:i/>
+          <w:iCs/>
+          <w:sz w:val="24"/>
+          <w:szCs w:val="24"/>
+        </w:rPr>
+        <w:t>for now I decided to fill in nans with mean value, but this might change after some  testing. I am also thinking of adding rolling forecastin</w:t>
+      </w:r>
+      <w:r>
+        <w:rPr>
+          <w:i/>
+          <w:iCs/>
+          <w:sz w:val="24"/>
+          <w:szCs w:val="24"/>
+        </w:rPr>
+        <w:t>g…</w:t>
+      </w:r>
+      <w:r>
+        <w:rPr>
+          <w:i/>
+          <w:iCs/>
+          <w:sz w:val="24"/>
+          <w:szCs w:val="24"/>
+        </w:rPr>
+        <w:t xml:space="preserve"> basically completely changing the sequence and feature inputs!</w:t>
+      </w:r>
       <w:r>
         <w:rPr>
           <w:sz w:val="24"/>
@@ -1995,16 +2298,7 @@
           <w:szCs w:val="36"/>
           <w:u w:val="single"/>
         </w:rPr>
-        <w:t xml:space="preserve"> Model </w:t>
-      </w:r>
-      <w:r>
-        <w:rPr>
-          <w:b/>
-          <w:sz w:val="36"/>
-          <w:szCs w:val="36"/>
-          <w:u w:val="single"/>
-        </w:rPr>
-        <w:t>Evaluation</w:t>
+        <w:t xml:space="preserve"> Model Evaluation</w:t>
       </w:r>
     </w:p>
     <w:p>
@@ -2314,7 +2608,39 @@
           <w:sz w:val="24"/>
           <w:szCs w:val="24"/>
         </w:rPr>
-        <w:t>, train separate models for individual (lat &amp; lon), then leverage insights from clustering for better models. Can also experiment with clustering common data together and making predictions per cluster. (Elaborate)</w:t>
+        <w:t>, train separate models for individual (</w:t>
+      </w:r>
+      <w:proofErr w:type="spellStart"/>
+      <w:r>
+        <w:rPr>
+          <w:sz w:val="24"/>
+          <w:szCs w:val="24"/>
+        </w:rPr>
+        <w:t>lat</w:t>
+      </w:r>
+      <w:proofErr w:type="spellEnd"/>
+      <w:r>
+        <w:rPr>
+          <w:sz w:val="24"/>
+          <w:szCs w:val="24"/>
+        </w:rPr>
+        <w:t xml:space="preserve"> &amp; </w:t>
+      </w:r>
+      <w:proofErr w:type="spellStart"/>
+      <w:r>
+        <w:rPr>
+          <w:sz w:val="24"/>
+          <w:szCs w:val="24"/>
+        </w:rPr>
+        <w:t>lon</w:t>
+      </w:r>
+      <w:proofErr w:type="spellEnd"/>
+      <w:r>
+        <w:rPr>
+          <w:sz w:val="24"/>
+          <w:szCs w:val="24"/>
+        </w:rPr>
+        <w:t>), then leverage insights from clustering for better models. Can also experiment with clustering common data together and making predictions per cluster. (Elaborate)</w:t>
       </w:r>
       <w:r>
         <w:rPr>

</xml_diff>